<commit_message>
Correzione bug, ottimizzazioni, stumenti core, introduzione cron.php per esecuzione centralizzata delle operazioni schedulate dei moduli, introduzione modulo competenze
</commit_message>
<xml_diff>
--- a/moduli/fabbisogno/theme/modelli_programma/A037-MD002 Programma evento residenziale.docx
+++ b/moduli/fabbisogno/theme/modelli_programma/A037-MD002 Programma evento residenziale.docx
@@ -4656,8 +4656,6 @@
         </w:rPr>
         <w:t>Si</w:t>
       </w:r>
-      <w:bookmarkStart w:id="4" w:name="_GoBack"/>
-      <w:bookmarkEnd w:id="4"/>
       <w:proofErr w:type="spellEnd"/>
       <w:r>
         <w:rPr>
@@ -4884,7 +4882,7 @@
           <w:szCs w:val="18"/>
         </w:rPr>
       </w:pPr>
-      <w:bookmarkStart w:id="5" w:name="OLE_LINK2"/>
+      <w:bookmarkStart w:id="4" w:name="OLE_LINK2"/>
       <w:r>
         <w:rPr>
           <w:rFonts w:ascii="Century Gothic" w:hAnsi="Century Gothic"/>
@@ -4912,7 +4910,7 @@
         <w:t>– Ente di appartenenza – qualifica</w:t>
       </w:r>
     </w:p>
-    <w:bookmarkEnd w:id="5"/>
+    <w:bookmarkEnd w:id="4"/>
     <w:p>
       <w:pPr>
         <w:jc w:val="right"/>
@@ -5250,9 +5248,9 @@
           <w:szCs w:val="8"/>
         </w:rPr>
       </w:pPr>
-      <w:bookmarkStart w:id="6" w:name="_Hlk95483516"/>
+      <w:bookmarkStart w:id="5" w:name="_Hlk95483516"/>
     </w:p>
-    <w:bookmarkEnd w:id="6"/>
+    <w:bookmarkEnd w:id="5"/>
     <w:p>
       <w:pPr>
         <w:rPr>
@@ -5966,7 +5964,7 @@
                 <w:szCs w:val="18"/>
               </w:rPr>
             </w:pPr>
-            <w:bookmarkStart w:id="7" w:name="_Hlk94772526"/>
+            <w:bookmarkStart w:id="6" w:name="_Hlk94772526"/>
             <w:r>
               <w:rPr>
                 <w:rFonts w:ascii="Century Gothic" w:hAnsi="Century Gothic"/>
@@ -6029,7 +6027,7 @@
           </w:p>
         </w:tc>
       </w:tr>
-      <w:bookmarkEnd w:id="7"/>
+      <w:bookmarkEnd w:id="6"/>
       <w:tr>
         <w:tc>
           <w:tcPr>
@@ -7025,7 +7023,7 @@
                 <w:szCs w:val="18"/>
               </w:rPr>
             </w:pPr>
-            <w:bookmarkStart w:id="8" w:name="_Hlk94007359"/>
+            <w:bookmarkStart w:id="7" w:name="_Hlk94007359"/>
             <w:r>
               <w:rPr>
                 <w:rFonts w:ascii="Century Gothic" w:hAnsi="Century Gothic" w:cs="Arial"/>
@@ -7205,7 +7203,7 @@
           </w:p>
         </w:tc>
       </w:tr>
-      <w:bookmarkEnd w:id="8"/>
+      <w:bookmarkEnd w:id="7"/>
     </w:tbl>
     <w:p>
       <w:pPr>
@@ -7512,7 +7510,7 @@
           <w:sz w:val="18"/>
           <w:szCs w:val="18"/>
         </w:rPr>
-        <w:t>obiettivi_specifici</w:t>
+        <w:t>n_ore</w:t>
       </w:r>
       <w:proofErr w:type="spellEnd"/>
       <w:r>
@@ -7618,7 +7616,7 @@
           <w:u w:val="single"/>
         </w:rPr>
       </w:pPr>
-      <w:bookmarkStart w:id="9" w:name="_Hlk94004675"/>
+      <w:bookmarkStart w:id="8" w:name="_Hlk94004675"/>
       <w:r>
         <w:rPr>
           <w:rFonts w:ascii="Century Gothic" w:hAnsi="Century Gothic"/>
@@ -7904,7 +7902,57 @@
           <w:sz w:val="18"/>
           <w:szCs w:val="18"/>
         </w:rPr>
-        <w:t xml:space="preserve">Secondo le indicazioni contenute nel Decreto Direzione Generale Welfare n. 18429 del 23/12/2021, all’evento sono stati preassegnati </w:t>
+        <w:t>Secondo le indicazioni contenute nel Decreto Direzione Generale Welfare n. 1</w:t>
+      </w:r>
+      <w:r>
+        <w:rPr>
+          <w:rFonts w:ascii="Century Gothic" w:eastAsia="SimSun" w:hAnsi="Century Gothic" w:cs="Calibri"/>
+          <w:sz w:val="18"/>
+          <w:szCs w:val="18"/>
+        </w:rPr>
+        <w:t>9280</w:t>
+      </w:r>
+      <w:r>
+        <w:rPr>
+          <w:rFonts w:ascii="Century Gothic" w:eastAsia="SimSun" w:hAnsi="Century Gothic" w:cs="Calibri"/>
+          <w:sz w:val="18"/>
+          <w:szCs w:val="18"/>
+        </w:rPr>
+        <w:t xml:space="preserve"> del 2</w:t>
+      </w:r>
+      <w:r>
+        <w:rPr>
+          <w:rFonts w:ascii="Century Gothic" w:eastAsia="SimSun" w:hAnsi="Century Gothic" w:cs="Calibri"/>
+          <w:sz w:val="18"/>
+          <w:szCs w:val="18"/>
+        </w:rPr>
+        <w:t>9</w:t>
+      </w:r>
+      <w:r>
+        <w:rPr>
+          <w:rFonts w:ascii="Century Gothic" w:eastAsia="SimSun" w:hAnsi="Century Gothic" w:cs="Calibri"/>
+          <w:sz w:val="18"/>
+          <w:szCs w:val="18"/>
+        </w:rPr>
+        <w:t>/12/202</w:t>
+      </w:r>
+      <w:r>
+        <w:rPr>
+          <w:rFonts w:ascii="Century Gothic" w:eastAsia="SimSun" w:hAnsi="Century Gothic" w:cs="Calibri"/>
+          <w:sz w:val="18"/>
+          <w:szCs w:val="18"/>
+        </w:rPr>
+        <w:t>2</w:t>
+      </w:r>
+      <w:bookmarkStart w:id="9" w:name="_GoBack"/>
+      <w:bookmarkEnd w:id="9"/>
+      <w:r>
+        <w:rPr>
+          <w:rFonts w:ascii="Century Gothic" w:eastAsia="SimSun" w:hAnsi="Century Gothic" w:cs="Calibri"/>
+          <w:sz w:val="18"/>
+          <w:szCs w:val="18"/>
+        </w:rPr>
+        <w:t xml:space="preserve">, all’evento sono stati preassegnati </w:t>
       </w:r>
       <w:r>
         <w:rPr>
@@ -8288,7 +8336,7 @@
         </w:rPr>
         <w:t xml:space="preserve"> (ove previsto</w:t>
       </w:r>
-      <w:bookmarkEnd w:id="9"/>
+      <w:bookmarkEnd w:id="8"/>
       <w:r>
         <w:rPr>
           <w:rFonts w:ascii="Century Gothic" w:eastAsia="SimSun" w:hAnsi="Century Gothic" w:cs="Calibri"/>
@@ -9574,7 +9622,15 @@
               <w:sz w:val="16"/>
               <w:szCs w:val="16"/>
             </w:rPr>
-            <w:t>10</w:t>
+            <w:t>1</w:t>
+          </w:r>
+          <w:r>
+            <w:rPr>
+              <w:rFonts w:ascii="Century Gothic" w:hAnsi="Century Gothic"/>
+              <w:sz w:val="16"/>
+              <w:szCs w:val="16"/>
+            </w:rPr>
+            <w:t>1</w:t>
           </w:r>
           <w:r>
             <w:rPr>
@@ -9590,7 +9646,7 @@
               <w:sz w:val="16"/>
               <w:szCs w:val="16"/>
             </w:rPr>
-            <w:t>13</w:t>
+            <w:t>24</w:t>
           </w:r>
           <w:r>
             <w:rPr>
@@ -9598,7 +9654,7 @@
               <w:sz w:val="16"/>
               <w:szCs w:val="16"/>
             </w:rPr>
-            <w:t>/05</w:t>
+            <w:t>/0</w:t>
           </w:r>
           <w:r>
             <w:rPr>
@@ -9606,7 +9662,31 @@
               <w:sz w:val="16"/>
               <w:szCs w:val="16"/>
             </w:rPr>
-            <w:t>/2022 Pag.</w:t>
+            <w:t>1</w:t>
+          </w:r>
+          <w:r>
+            <w:rPr>
+              <w:rFonts w:ascii="Century Gothic" w:hAnsi="Century Gothic"/>
+              <w:sz w:val="16"/>
+              <w:szCs w:val="16"/>
+            </w:rPr>
+            <w:t>/202</w:t>
+          </w:r>
+          <w:r>
+            <w:rPr>
+              <w:rFonts w:ascii="Century Gothic" w:hAnsi="Century Gothic"/>
+              <w:sz w:val="16"/>
+              <w:szCs w:val="16"/>
+            </w:rPr>
+            <w:t>3</w:t>
+          </w:r>
+          <w:r>
+            <w:rPr>
+              <w:rFonts w:ascii="Century Gothic" w:hAnsi="Century Gothic"/>
+              <w:sz w:val="16"/>
+              <w:szCs w:val="16"/>
+            </w:rPr>
+            <w:t xml:space="preserve"> Pag.</w:t>
           </w:r>
           <w:r>
             <w:rPr>
@@ -9657,17 +9737,33 @@
             </w:rPr>
             <w:t xml:space="preserve"> di </w:t>
           </w:r>
-          <w:fldSimple w:instr="NUMPAGES  \* Arabic  \* MERGEFORMAT">
-            <w:r>
-              <w:rPr>
-                <w:rFonts w:ascii="Century Gothic" w:hAnsi="Century Gothic"/>
-                <w:noProof/>
-                <w:sz w:val="16"/>
-                <w:szCs w:val="16"/>
-              </w:rPr>
-              <w:t>4</w:t>
-            </w:r>
-          </w:fldSimple>
+          <w:r>
+            <w:fldChar w:fldCharType="begin"/>
+          </w:r>
+          <w:r>
+            <w:instrText>NUMPAGES  \* Arabic  \* MERGEFORMAT</w:instrText>
+          </w:r>
+          <w:r>
+            <w:fldChar w:fldCharType="separate"/>
+          </w:r>
+          <w:r>
+            <w:rPr>
+              <w:rFonts w:ascii="Century Gothic" w:hAnsi="Century Gothic"/>
+              <w:noProof/>
+              <w:sz w:val="16"/>
+              <w:szCs w:val="16"/>
+            </w:rPr>
+            <w:t>4</w:t>
+          </w:r>
+          <w:r>
+            <w:rPr>
+              <w:rFonts w:ascii="Century Gothic" w:hAnsi="Century Gothic"/>
+              <w:noProof/>
+              <w:sz w:val="16"/>
+              <w:szCs w:val="16"/>
+            </w:rPr>
+            <w:fldChar w:fldCharType="end"/>
+          </w:r>
         </w:p>
       </w:tc>
     </w:tr>
@@ -15636,23 +15732,6 @@
 </file>
 
 <file path=customXml/item1.xml><?xml version="1.0" encoding="utf-8"?>
-<?mso-contentType ?>
-<FormTemplates xmlns="http://schemas.microsoft.com/sharepoint/v3/contenttype/forms">
-  <Display>DocumentLibraryForm</Display>
-  <Edit>DocumentLibraryForm</Edit>
-  <New>DocumentLibraryForm</New>
-</FormTemplates>
-</file>
-
-<file path=customXml/item2.xml><?xml version="1.0" encoding="utf-8"?>
-<p:properties xmlns:p="http://schemas.microsoft.com/office/2006/metadata/properties" xmlns:xsi="http://www.w3.org/2001/XMLSchema-instance" xmlns:pc="http://schemas.microsoft.com/office/infopath/2007/PartnerControls">
-  <documentManagement>
-    <Label xmlns="1026da15-ac39-45c4-8eee-3e3e9b63bf0b">. . .</Label>
-  </documentManagement>
-</p:properties>
-</file>
-
-<file path=customXml/item3.xml><?xml version="1.0" encoding="utf-8"?>
 <ct:contentTypeSchema xmlns:ct="http://schemas.microsoft.com/office/2006/metadata/contentType" xmlns:ma="http://schemas.microsoft.com/office/2006/metadata/properties/metaAttributes" ct:_="" ma:_="" ma:contentTypeName="Documento" ma:contentTypeID="0x0101004CC2DCC47B4B214E86D7513F7B0182E6" ma:contentTypeVersion="16" ma:contentTypeDescription="Creare un nuovo documento." ma:contentTypeScope="" ma:versionID="5b6d07289ab3581d43e368c04bff084e">
   <xsd:schema xmlns:xsd="http://www.w3.org/2001/XMLSchema" xmlns:xs="http://www.w3.org/2001/XMLSchema" xmlns:p="http://schemas.microsoft.com/office/2006/metadata/properties" xmlns:ns2="1026da15-ac39-45c4-8eee-3e3e9b63bf0b" xmlns:ns3="d44c9bf0-6c0b-41c8-a6f1-545f131b69ca" xmlns:ns4="348b340d-faab-450b-a764-69ffda645f75" xmlns:ns5="4ffb5a5e-aa30-43d6-8cf3-de1ea4d952b7" targetNamespace="http://schemas.microsoft.com/office/2006/metadata/properties" ma:root="true" ma:fieldsID="e79f958c8f94bf63d5acc7ae00fc9c13" ns2:_="" ns3:_="" ns4:_="" ns5:_="">
     <xsd:import namespace="1026da15-ac39-45c4-8eee-3e3e9b63bf0b"/>
@@ -15887,29 +15966,28 @@
 </ct:contentTypeSchema>
 </file>
 
+<file path=customXml/item2.xml><?xml version="1.0" encoding="utf-8"?>
+<p:properties xmlns:p="http://schemas.microsoft.com/office/2006/metadata/properties" xmlns:xsi="http://www.w3.org/2001/XMLSchema-instance" xmlns:pc="http://schemas.microsoft.com/office/infopath/2007/PartnerControls">
+  <documentManagement>
+    <Label xmlns="1026da15-ac39-45c4-8eee-3e3e9b63bf0b">. . .</Label>
+  </documentManagement>
+</p:properties>
+</file>
+
+<file path=customXml/item3.xml><?xml version="1.0" encoding="utf-8"?>
+<?mso-contentType ?>
+<FormTemplates xmlns="http://schemas.microsoft.com/sharepoint/v3/contenttype/forms">
+  <Display>DocumentLibraryForm</Display>
+  <Edit>DocumentLibraryForm</Edit>
+  <New>DocumentLibraryForm</New>
+</FormTemplates>
+</file>
+
 <file path=customXml/item4.xml><?xml version="1.0" encoding="utf-8"?>
 <b:Sources xmlns:b="http://schemas.openxmlformats.org/officeDocument/2006/bibliography" xmlns="http://schemas.openxmlformats.org/officeDocument/2006/bibliography" SelectedStyle="\APASixthEditionOfficeOnline.xsl" StyleName="APA" Version="6"/>
 </file>
 
 <file path=customXml/itemProps1.xml><?xml version="1.0" encoding="utf-8"?>
-<ds:datastoreItem xmlns:ds="http://schemas.openxmlformats.org/officeDocument/2006/customXml" ds:itemID="{01FAEEED-E521-4C16-96CD-5FB428BEE4C2}">
-  <ds:schemaRefs>
-    <ds:schemaRef ds:uri="http://schemas.microsoft.com/sharepoint/v3/contenttype/forms"/>
-  </ds:schemaRefs>
-</ds:datastoreItem>
-</file>
-
-<file path=customXml/itemProps2.xml><?xml version="1.0" encoding="utf-8"?>
-<ds:datastoreItem xmlns:ds="http://schemas.openxmlformats.org/officeDocument/2006/customXml" ds:itemID="{22FACDDF-F7D6-44E7-91D4-744EAC18D392}">
-  <ds:schemaRefs>
-    <ds:schemaRef ds:uri="http://schemas.microsoft.com/office/2006/metadata/properties"/>
-    <ds:schemaRef ds:uri="http://schemas.microsoft.com/office/infopath/2007/PartnerControls"/>
-    <ds:schemaRef ds:uri="1026da15-ac39-45c4-8eee-3e3e9b63bf0b"/>
-  </ds:schemaRefs>
-</ds:datastoreItem>
-</file>
-
-<file path=customXml/itemProps3.xml><?xml version="1.0" encoding="utf-8"?>
 <ds:datastoreItem xmlns:ds="http://schemas.openxmlformats.org/officeDocument/2006/customXml" ds:itemID="{7B235FF3-ED5B-4770-98D0-C292898B5DE1}">
   <ds:schemaRefs>
     <ds:schemaRef ds:uri="http://schemas.microsoft.com/office/2006/metadata/contentType"/>
@@ -15930,8 +16008,26 @@
 </ds:datastoreItem>
 </file>
 
+<file path=customXml/itemProps2.xml><?xml version="1.0" encoding="utf-8"?>
+<ds:datastoreItem xmlns:ds="http://schemas.openxmlformats.org/officeDocument/2006/customXml" ds:itemID="{22FACDDF-F7D6-44E7-91D4-744EAC18D392}">
+  <ds:schemaRefs>
+    <ds:schemaRef ds:uri="http://schemas.microsoft.com/office/2006/metadata/properties"/>
+    <ds:schemaRef ds:uri="http://schemas.microsoft.com/office/infopath/2007/PartnerControls"/>
+    <ds:schemaRef ds:uri="1026da15-ac39-45c4-8eee-3e3e9b63bf0b"/>
+  </ds:schemaRefs>
+</ds:datastoreItem>
+</file>
+
+<file path=customXml/itemProps3.xml><?xml version="1.0" encoding="utf-8"?>
+<ds:datastoreItem xmlns:ds="http://schemas.openxmlformats.org/officeDocument/2006/customXml" ds:itemID="{01FAEEED-E521-4C16-96CD-5FB428BEE4C2}">
+  <ds:schemaRefs>
+    <ds:schemaRef ds:uri="http://schemas.microsoft.com/sharepoint/v3/contenttype/forms"/>
+  </ds:schemaRefs>
+</ds:datastoreItem>
+</file>
+
 <file path=customXml/itemProps4.xml><?xml version="1.0" encoding="utf-8"?>
-<ds:datastoreItem xmlns:ds="http://schemas.openxmlformats.org/officeDocument/2006/customXml" ds:itemID="{C2917FC4-11B1-4840-A845-EFACECCFF6CC}">
+<ds:datastoreItem xmlns:ds="http://schemas.openxmlformats.org/officeDocument/2006/customXml" ds:itemID="{2F90B184-F8C9-4CD1-B1EA-E5962A0BACC8}">
   <ds:schemaRefs>
     <ds:schemaRef ds:uri="http://schemas.openxmlformats.org/officeDocument/2006/bibliography"/>
   </ds:schemaRefs>

</xml_diff>